<commit_message>
update report to epic1
</commit_message>
<xml_diff>
--- a/ai_11/vladyslav_kovalets/epic1/epic1_kovalets_vlad_report.docx
+++ b/ai_11/vladyslav_kovalets/epic1/epic1_kovalets_vlad_report.docx
@@ -310,8 +310,8 @@
       <w:r>
         <w:rPr>
           <w:rFonts w:ascii="Times New Roman" w:eastAsia="Times New Roman" w:hAnsi="Times New Roman" w:cs="Times New Roman"/>
-          <w:sz w:val="24"/>
-          <w:szCs w:val="24"/>
+          <w:sz w:val="28"/>
+          <w:szCs w:val="28"/>
         </w:rPr>
         <w:t>Вступ до Розробки: Налаштування та Використання Середовища</w:t>
       </w:r>
@@ -2693,25 +2693,6 @@
     </w:p>
     <w:p>
       <w:pPr>
-        <w:pBdr>
-          <w:top w:val="nil"/>
-          <w:left w:val="nil"/>
-          <w:bottom w:val="nil"/>
-          <w:right w:val="nil"/>
-          <w:between w:val="nil"/>
-        </w:pBdr>
-        <w:spacing w:after="0" w:line="240" w:lineRule="auto"/>
-        <w:ind w:left="2160"/>
-        <w:rPr>
-          <w:rFonts w:ascii="Times New Roman" w:eastAsia="Times New Roman" w:hAnsi="Times New Roman" w:cs="Times New Roman"/>
-          <w:color w:val="000000"/>
-          <w:sz w:val="24"/>
-          <w:szCs w:val="24"/>
-        </w:rPr>
-      </w:pPr>
-    </w:p>
-    <w:p>
-      <w:pPr>
         <w:numPr>
           <w:ilvl w:val="1"/>
           <w:numId w:val="3"/>
@@ -2757,36 +2738,28 @@
           <w:color w:val="000000"/>
           <w:sz w:val="24"/>
           <w:szCs w:val="24"/>
-        </w:rPr>
-      </w:pPr>
-      <w:r>
-        <w:rPr>
-          <w:rFonts w:ascii="Times New Roman" w:eastAsia="Times New Roman" w:hAnsi="Times New Roman" w:cs="Times New Roman"/>
-          <w:color w:val="000000"/>
-          <w:sz w:val="24"/>
-          <w:szCs w:val="24"/>
-        </w:rPr>
-        <w:t>Опрацьовано принципи користування Draw.io</w:t>
-      </w:r>
-    </w:p>
-    <w:p>
-      <w:pPr>
-        <w:pBdr>
-          <w:top w:val="nil"/>
-          <w:left w:val="nil"/>
-          <w:bottom w:val="nil"/>
-          <w:right w:val="nil"/>
-          <w:between w:val="nil"/>
-        </w:pBdr>
-        <w:spacing w:after="0" w:line="240" w:lineRule="auto"/>
-        <w:ind w:left="1440" w:firstLine="720"/>
-        <w:rPr>
-          <w:rFonts w:ascii="Times New Roman" w:eastAsia="Times New Roman" w:hAnsi="Times New Roman" w:cs="Times New Roman"/>
-          <w:color w:val="000000"/>
-          <w:sz w:val="24"/>
-          <w:szCs w:val="24"/>
-        </w:rPr>
-      </w:pPr>
+          <w:lang w:val="en-US"/>
+        </w:rPr>
+      </w:pPr>
+      <w:r>
+        <w:rPr>
+          <w:rFonts w:ascii="Times New Roman" w:eastAsia="Times New Roman" w:hAnsi="Times New Roman" w:cs="Times New Roman"/>
+          <w:color w:val="000000"/>
+          <w:sz w:val="24"/>
+          <w:szCs w:val="24"/>
+        </w:rPr>
+        <w:t>Опрацьовано принципи користування Draw.i</w:t>
+      </w:r>
+      <w:r>
+        <w:rPr>
+          <w:rFonts w:ascii="Times New Roman" w:eastAsia="Times New Roman" w:hAnsi="Times New Roman" w:cs="Times New Roman"/>
+          <w:color w:val="000000"/>
+          <w:sz w:val="24"/>
+          <w:szCs w:val="24"/>
+          <w:lang w:val="en-US"/>
+        </w:rPr>
+        <w:t>o</w:t>
+      </w:r>
     </w:p>
     <w:p>
       <w:pPr>
@@ -3558,7 +3531,6 @@
           <w:sz w:val="24"/>
           <w:szCs w:val="24"/>
         </w:rPr>
-        <w:lastRenderedPageBreak/>
         <w:t>Варіант завдання</w:t>
       </w:r>
     </w:p>
@@ -3602,6 +3574,7 @@
           <w:sz w:val="24"/>
           <w:szCs w:val="24"/>
         </w:rPr>
+        <w:lastRenderedPageBreak/>
         <w:t xml:space="preserve">Деталі завдання </w:t>
       </w:r>
     </w:p>
@@ -8118,117 +8091,6 @@
     </w:p>
     <w:p>
       <w:pPr>
-        <w:pBdr>
-          <w:top w:val="nil"/>
-          <w:left w:val="nil"/>
-          <w:bottom w:val="nil"/>
-          <w:right w:val="nil"/>
-          <w:between w:val="nil"/>
-        </w:pBdr>
-        <w:shd w:val="clear" w:color="auto" w:fill="2B2B2B"/>
-        <w:tabs>
-          <w:tab w:val="left" w:pos="916"/>
-          <w:tab w:val="left" w:pos="1832"/>
-          <w:tab w:val="left" w:pos="2748"/>
-          <w:tab w:val="left" w:pos="3664"/>
-          <w:tab w:val="left" w:pos="4580"/>
-          <w:tab w:val="left" w:pos="5496"/>
-          <w:tab w:val="left" w:pos="6412"/>
-          <w:tab w:val="left" w:pos="7328"/>
-          <w:tab w:val="left" w:pos="8244"/>
-          <w:tab w:val="left" w:pos="9160"/>
-          <w:tab w:val="left" w:pos="10076"/>
-          <w:tab w:val="left" w:pos="10992"/>
-          <w:tab w:val="left" w:pos="11908"/>
-          <w:tab w:val="left" w:pos="12824"/>
-          <w:tab w:val="left" w:pos="13740"/>
-          <w:tab w:val="left" w:pos="14656"/>
-        </w:tabs>
-        <w:spacing w:after="0" w:line="240" w:lineRule="auto"/>
-        <w:rPr>
-          <w:rFonts w:ascii="Times New Roman" w:eastAsia="Times New Roman" w:hAnsi="Times New Roman" w:cs="Times New Roman"/>
-          <w:color w:val="FFFFFF" w:themeColor="background1"/>
-          <w:sz w:val="20"/>
-          <w:szCs w:val="20"/>
-        </w:rPr>
-      </w:pPr>
-      <w:hyperlink r:id="rId13" w:history="1">
-        <w:r>
-          <w:rPr>
-            <w:rStyle w:val="af0"/>
-            <w:rFonts w:ascii="Times New Roman" w:eastAsia="Times New Roman" w:hAnsi="Times New Roman" w:cs="Times New Roman"/>
-            <w:sz w:val="20"/>
-            <w:szCs w:val="20"/>
-          </w:rPr>
-          <w:t>https://github.com/artificial-intelligence-department/ai_programming_playground.git</w:t>
-        </w:r>
-      </w:hyperlink>
-    </w:p>
-    <w:p>
-      <w:pPr>
-        <w:pBdr>
-          <w:top w:val="nil"/>
-          <w:left w:val="nil"/>
-          <w:bottom w:val="nil"/>
-          <w:right w:val="nil"/>
-          <w:between w:val="nil"/>
-        </w:pBdr>
-        <w:shd w:val="clear" w:color="auto" w:fill="2B2B2B"/>
-        <w:tabs>
-          <w:tab w:val="left" w:pos="916"/>
-          <w:tab w:val="left" w:pos="1832"/>
-          <w:tab w:val="left" w:pos="2748"/>
-          <w:tab w:val="left" w:pos="3664"/>
-          <w:tab w:val="left" w:pos="4580"/>
-          <w:tab w:val="left" w:pos="5496"/>
-          <w:tab w:val="left" w:pos="6412"/>
-          <w:tab w:val="left" w:pos="7328"/>
-          <w:tab w:val="left" w:pos="8244"/>
-          <w:tab w:val="left" w:pos="9160"/>
-          <w:tab w:val="left" w:pos="10076"/>
-          <w:tab w:val="left" w:pos="10992"/>
-          <w:tab w:val="left" w:pos="11908"/>
-          <w:tab w:val="left" w:pos="12824"/>
-          <w:tab w:val="left" w:pos="13740"/>
-          <w:tab w:val="left" w:pos="14656"/>
-        </w:tabs>
-        <w:spacing w:after="0" w:line="240" w:lineRule="auto"/>
-        <w:rPr>
-          <w:rFonts w:ascii="Times New Roman" w:eastAsia="Times New Roman" w:hAnsi="Times New Roman" w:cs="Times New Roman"/>
-          <w:color w:val="FFFFFF" w:themeColor="background1"/>
-          <w:sz w:val="20"/>
-          <w:szCs w:val="20"/>
-        </w:rPr>
-      </w:pPr>
-      <w:r>
-        <w:rPr>
-          <w:rFonts w:ascii="Times New Roman" w:eastAsia="Times New Roman" w:hAnsi="Times New Roman" w:cs="Times New Roman"/>
-          <w:color w:val="FFFFFF" w:themeColor="background1"/>
-          <w:sz w:val="20"/>
-          <w:szCs w:val="20"/>
-        </w:rPr>
-        <w:t>// посилання на код</w:t>
-      </w:r>
-    </w:p>
-    <w:p>
-      <w:pPr>
-        <w:rPr>
-          <w:rFonts w:ascii="Times New Roman" w:eastAsia="Times New Roman" w:hAnsi="Times New Roman" w:cs="Times New Roman"/>
-          <w:sz w:val="24"/>
-          <w:szCs w:val="24"/>
-        </w:rPr>
-      </w:pPr>
-      <w:r>
-        <w:rPr>
-          <w:rFonts w:ascii="Times New Roman" w:eastAsia="Times New Roman" w:hAnsi="Times New Roman" w:cs="Times New Roman"/>
-          <w:sz w:val="24"/>
-          <w:szCs w:val="24"/>
-        </w:rPr>
-        <w:t xml:space="preserve">Підпис та № до блоку з кодом програми </w:t>
-      </w:r>
-    </w:p>
-    <w:p>
-      <w:pPr>
         <w:pStyle w:val="2"/>
         <w:rPr>
           <w:rFonts w:ascii="Times New Roman" w:eastAsia="Times New Roman" w:hAnsi="Times New Roman" w:cs="Times New Roman"/>
@@ -8702,7 +8564,7 @@
                     <pic:cNvPicPr/>
                   </pic:nvPicPr>
                   <pic:blipFill>
-                    <a:blip r:embed="rId14"/>
+                    <a:blip r:embed="rId13"/>
                     <a:stretch>
                       <a:fillRect/>
                     </a:stretch>
@@ -8846,7 +8708,7 @@
                     <pic:cNvPicPr/>
                   </pic:nvPicPr>
                   <pic:blipFill>
-                    <a:blip r:embed="rId15"/>
+                    <a:blip r:embed="rId14"/>
                     <a:stretch>
                       <a:fillRect/>
                     </a:stretch>
@@ -8990,7 +8852,7 @@
                     <pic:cNvPicPr/>
                   </pic:nvPicPr>
                   <pic:blipFill>
-                    <a:blip r:embed="rId16"/>
+                    <a:blip r:embed="rId15"/>
                     <a:stretch>
                       <a:fillRect/>
                     </a:stretch>
@@ -9170,7 +9032,7 @@
                     <pic:cNvPicPr/>
                   </pic:nvPicPr>
                   <pic:blipFill>
-                    <a:blip r:embed="rId17"/>
+                    <a:blip r:embed="rId16"/>
                     <a:stretch>
                       <a:fillRect/>
                     </a:stretch>
@@ -9215,71 +9077,6 @@
     </w:p>
     <w:p>
       <w:pPr>
-        <w:pBdr>
-          <w:top w:val="nil"/>
-          <w:left w:val="nil"/>
-          <w:bottom w:val="nil"/>
-          <w:right w:val="nil"/>
-          <w:between w:val="nil"/>
-        </w:pBdr>
-        <w:shd w:val="clear" w:color="auto" w:fill="2B2B2B"/>
-        <w:tabs>
-          <w:tab w:val="left" w:pos="916"/>
-          <w:tab w:val="left" w:pos="1832"/>
-          <w:tab w:val="left" w:pos="2748"/>
-          <w:tab w:val="left" w:pos="3664"/>
-          <w:tab w:val="left" w:pos="4580"/>
-          <w:tab w:val="left" w:pos="5496"/>
-          <w:tab w:val="left" w:pos="6412"/>
-          <w:tab w:val="left" w:pos="7328"/>
-          <w:tab w:val="left" w:pos="8244"/>
-          <w:tab w:val="left" w:pos="9160"/>
-          <w:tab w:val="left" w:pos="10076"/>
-          <w:tab w:val="left" w:pos="10992"/>
-          <w:tab w:val="left" w:pos="11908"/>
-          <w:tab w:val="left" w:pos="12824"/>
-          <w:tab w:val="left" w:pos="13740"/>
-          <w:tab w:val="left" w:pos="14656"/>
-        </w:tabs>
-        <w:spacing w:after="0" w:line="240" w:lineRule="auto"/>
-        <w:rPr>
-          <w:rFonts w:ascii="Times New Roman" w:eastAsia="Times New Roman" w:hAnsi="Times New Roman" w:cs="Times New Roman"/>
-          <w:color w:val="FFFFFF" w:themeColor="background1"/>
-          <w:sz w:val="20"/>
-          <w:szCs w:val="20"/>
-          <w:lang w:val="en-US"/>
-        </w:rPr>
-      </w:pPr>
-      <w:r>
-        <w:rPr>
-          <w:rFonts w:ascii="Times New Roman" w:eastAsia="Times New Roman" w:hAnsi="Times New Roman" w:cs="Times New Roman"/>
-          <w:color w:val="FFFFFF" w:themeColor="background1"/>
-          <w:sz w:val="20"/>
-          <w:szCs w:val="20"/>
-          <w:lang w:val="en-US"/>
-        </w:rPr>
-        <w:t xml:space="preserve"> </w:t>
-      </w:r>
-    </w:p>
-    <w:p>
-      <w:pPr>
-        <w:rPr>
-          <w:rFonts w:ascii="Times New Roman" w:eastAsia="Times New Roman" w:hAnsi="Times New Roman" w:cs="Times New Roman"/>
-          <w:sz w:val="24"/>
-          <w:szCs w:val="24"/>
-        </w:rPr>
-      </w:pPr>
-      <w:r>
-        <w:rPr>
-          <w:rFonts w:ascii="Times New Roman" w:eastAsia="Times New Roman" w:hAnsi="Times New Roman" w:cs="Times New Roman"/>
-          <w:sz w:val="24"/>
-          <w:szCs w:val="24"/>
-        </w:rPr>
-        <w:t>Підпис та № до блоку з виконанням та тестуванням програми</w:t>
-      </w:r>
-    </w:p>
-    <w:p>
-      <w:pPr>
         <w:rPr>
           <w:rFonts w:ascii="Times New Roman" w:eastAsia="Times New Roman" w:hAnsi="Times New Roman" w:cs="Times New Roman"/>
           <w:sz w:val="24"/>
@@ -9573,8 +9370,8 @@
       </w:pPr>
     </w:p>
     <w:sectPr>
-      <w:footerReference w:type="default" r:id="rId18"/>
-      <w:footerReference w:type="first" r:id="rId19"/>
+      <w:footerReference w:type="default" r:id="rId17"/>
+      <w:footerReference w:type="first" r:id="rId18"/>
       <w:pgSz w:w="11906" w:h="16838"/>
       <w:pgMar w:top="1134" w:right="850" w:bottom="1134" w:left="1134" w:header="708" w:footer="708" w:gutter="0"/>
       <w:pgNumType w:start="1"/>

</xml_diff>